<commit_message>
1.2A 		BETA support note ranges
</commit_message>
<xml_diff>
--- a/docs/MIDI Switcher/MIDI Switcher - Sysex Spec.docx
+++ b/docs/MIDI Switcher/MIDI Switcher - Sysex Spec.docx
@@ -1,6 +1,6 @@
 
 <file path=word/document.xml><?xml version="1.0" encoding="utf-8"?>
-<w:document xmlns:wpc="http://schemas.microsoft.com/office/word/2010/wordprocessingCanvas" xmlns:cx="http://schemas.microsoft.com/office/drawing/2014/chartex" xmlns:cx1="http://schemas.microsoft.com/office/drawing/2015/9/8/chartex" xmlns:cx2="http://schemas.microsoft.com/office/drawing/2015/10/21/chartex" xmlns:cx3="http://schemas.microsoft.com/office/drawing/2016/5/9/chartex" xmlns:cx4="http://schemas.microsoft.com/office/drawing/2016/5/10/chartex" xmlns:cx5="http://schemas.microsoft.com/office/drawing/2016/5/11/chartex" xmlns:cx6="http://schemas.microsoft.com/office/drawing/2016/5/12/chartex" xmlns:cx7="http://schemas.microsoft.com/office/drawing/2016/5/13/chartex" xmlns:cx8="http://schemas.microsoft.com/office/drawing/2016/5/14/chartex" xmlns:mc="http://schemas.openxmlformats.org/markup-compatibility/2006" xmlns:aink="http://schemas.microsoft.com/office/drawing/2016/ink" xmlns:am3d="http://schemas.microsoft.com/office/drawing/2017/model3d" xmlns:o="urn:schemas-microsoft-com:office:office" xmlns:r="http://schemas.openxmlformats.org/officeDocument/2006/relationships" xmlns:m="http://schemas.openxmlformats.org/officeDocument/2006/math" xmlns:v="urn:schemas-microsoft-com:vml" xmlns:wp14="http://schemas.microsoft.com/office/word/2010/wordprocessingDrawing" xmlns:wp="http://schemas.openxmlformats.org/drawingml/2006/wordprocessingDrawing" xmlns:w10="urn:schemas-microsoft-com:office:word" xmlns:w="http://schemas.openxmlformats.org/wordprocessingml/2006/main" xmlns:w14="http://schemas.microsoft.com/office/word/2010/wordml" xmlns:w15="http://schemas.microsoft.com/office/word/2012/wordml" xmlns:w16cid="http://schemas.microsoft.com/office/word/2016/wordml/cid" xmlns:w16se="http://schemas.microsoft.com/office/word/2015/wordml/symex" xmlns:wpg="http://schemas.microsoft.com/office/word/2010/wordprocessingGroup" xmlns:wpi="http://schemas.microsoft.com/office/word/2010/wordprocessingInk" xmlns:wne="http://schemas.microsoft.com/office/word/2006/wordml" xmlns:wps="http://schemas.microsoft.com/office/word/2010/wordprocessingShape" mc:Ignorable="w14 w15 w16se w16cid wp14">
+<w:document xmlns:wpc="http://schemas.microsoft.com/office/word/2010/wordprocessingCanvas" xmlns:cx="http://schemas.microsoft.com/office/drawing/2014/chartex" xmlns:cx1="http://schemas.microsoft.com/office/drawing/2015/9/8/chartex" xmlns:cx2="http://schemas.microsoft.com/office/drawing/2015/10/21/chartex" xmlns:cx3="http://schemas.microsoft.com/office/drawing/2016/5/9/chartex" xmlns:cx4="http://schemas.microsoft.com/office/drawing/2016/5/10/chartex" xmlns:cx5="http://schemas.microsoft.com/office/drawing/2016/5/11/chartex" xmlns:cx6="http://schemas.microsoft.com/office/drawing/2016/5/12/chartex" xmlns:cx7="http://schemas.microsoft.com/office/drawing/2016/5/13/chartex" xmlns:cx8="http://schemas.microsoft.com/office/drawing/2016/5/14/chartex" xmlns:mc="http://schemas.openxmlformats.org/markup-compatibility/2006" xmlns:aink="http://schemas.microsoft.com/office/drawing/2016/ink" xmlns:am3d="http://schemas.microsoft.com/office/drawing/2017/model3d" xmlns:o="urn:schemas-microsoft-com:office:office" xmlns:oel="http://schemas.microsoft.com/office/2019/extlst" xmlns:r="http://schemas.openxmlformats.org/officeDocument/2006/relationships" xmlns:m="http://schemas.openxmlformats.org/officeDocument/2006/math" xmlns:v="urn:schemas-microsoft-com:vml" xmlns:wp14="http://schemas.microsoft.com/office/word/2010/wordprocessingDrawing" xmlns:wp="http://schemas.openxmlformats.org/drawingml/2006/wordprocessingDrawing" xmlns:w10="urn:schemas-microsoft-com:office:word" xmlns:w="http://schemas.openxmlformats.org/wordprocessingml/2006/main" xmlns:w14="http://schemas.microsoft.com/office/word/2010/wordml" xmlns:w15="http://schemas.microsoft.com/office/word/2012/wordml" xmlns:w16cex="http://schemas.microsoft.com/office/word/2018/wordml/cex" xmlns:w16cid="http://schemas.microsoft.com/office/word/2016/wordml/cid" xmlns:w16="http://schemas.microsoft.com/office/word/2018/wordml" xmlns:w16du="http://schemas.microsoft.com/office/word/2023/wordml/word16du" xmlns:w16sdtdh="http://schemas.microsoft.com/office/word/2020/wordml/sdtdatahash" xmlns:w16se="http://schemas.microsoft.com/office/word/2015/wordml/symex" xmlns:wpg="http://schemas.microsoft.com/office/word/2010/wordprocessingGroup" xmlns:wpi="http://schemas.microsoft.com/office/word/2010/wordprocessingInk" xmlns:wne="http://schemas.microsoft.com/office/word/2006/wordml" xmlns:wps="http://schemas.microsoft.com/office/word/2010/wordprocessingShape" mc:Ignorable="w14 w15 w16se w16cid w16 w16cex w16sdtdh w16du wp14">
   <w:body>
     <w:p>
       <w:pPr>
@@ -795,6 +795,95 @@
                 <w:szCs w:val="18"/>
               </w:rPr>
               <w:t>X</w:t>
+            </w:r>
+          </w:p>
+        </w:tc>
+        <w:tc>
+          <w:tcPr>
+            <w:tcW w:w="307" w:type="pct"/>
+          </w:tcPr>
+          <w:p>
+            <w:pPr>
+              <w:rPr>
+                <w:sz w:val="18"/>
+                <w:szCs w:val="18"/>
+              </w:rPr>
+            </w:pPr>
+          </w:p>
+        </w:tc>
+      </w:tr>
+      <w:tr>
+        <w:tc>
+          <w:tcPr>
+            <w:tcW w:w="852" w:type="pct"/>
+            <w:vMerge/>
+          </w:tcPr>
+          <w:p>
+            <w:pPr>
+              <w:rPr>
+                <w:sz w:val="18"/>
+                <w:szCs w:val="18"/>
+              </w:rPr>
+            </w:pPr>
+          </w:p>
+        </w:tc>
+        <w:tc>
+          <w:tcPr>
+            <w:tcW w:w="1045" w:type="pct"/>
+          </w:tcPr>
+          <w:p>
+            <w:pPr>
+              <w:rPr>
+                <w:sz w:val="18"/>
+                <w:szCs w:val="18"/>
+              </w:rPr>
+            </w:pPr>
+            <w:r>
+              <w:rPr>
+                <w:sz w:val="18"/>
+                <w:szCs w:val="18"/>
+              </w:rPr>
+              <w:t>5 Trigger note range (filtered by velocity)</w:t>
+            </w:r>
+          </w:p>
+        </w:tc>
+        <w:tc>
+          <w:tcPr>
+            <w:tcW w:w="1640" w:type="pct"/>
+          </w:tcPr>
+          <w:p>
+            <w:pPr>
+              <w:rPr>
+                <w:sz w:val="18"/>
+                <w:szCs w:val="18"/>
+              </w:rPr>
+            </w:pPr>
+            <w:r>
+              <w:rPr>
+                <w:sz w:val="18"/>
+                <w:szCs w:val="18"/>
+              </w:rPr>
+              <w:t>Note Max</w:t>
+            </w:r>
+          </w:p>
+        </w:tc>
+        <w:tc>
+          <w:tcPr>
+            <w:tcW w:w="1156" w:type="pct"/>
+          </w:tcPr>
+          <w:p>
+            <w:pPr>
+              <w:rPr>
+                <w:sz w:val="18"/>
+                <w:szCs w:val="18"/>
+              </w:rPr>
+            </w:pPr>
+            <w:r>
+              <w:rPr>
+                <w:sz w:val="18"/>
+                <w:szCs w:val="18"/>
+              </w:rPr>
+              <w:t>Note Min</w:t>
             </w:r>
           </w:p>
         </w:tc>
@@ -2785,8 +2874,6 @@
             </w:r>
           </w:p>
         </w:tc>
-        <w:bookmarkStart w:id="0" w:name="_GoBack"/>
-        <w:bookmarkEnd w:id="0"/>
       </w:tr>
     </w:tbl>
     <w:p>
@@ -2808,7 +2895,7 @@
 </file>
 
 <file path=word/styles.xml><?xml version="1.0" encoding="utf-8"?>
-<w:styles xmlns:mc="http://schemas.openxmlformats.org/markup-compatibility/2006" xmlns:r="http://schemas.openxmlformats.org/officeDocument/2006/relationships" xmlns:w="http://schemas.openxmlformats.org/wordprocessingml/2006/main" xmlns:w14="http://schemas.microsoft.com/office/word/2010/wordml" xmlns:w15="http://schemas.microsoft.com/office/word/2012/wordml" xmlns:w16cid="http://schemas.microsoft.com/office/word/2016/wordml/cid" xmlns:w16se="http://schemas.microsoft.com/office/word/2015/wordml/symex" mc:Ignorable="w14 w15 w16se w16cid">
+<w:styles xmlns:mc="http://schemas.openxmlformats.org/markup-compatibility/2006" xmlns:r="http://schemas.openxmlformats.org/officeDocument/2006/relationships" xmlns:w="http://schemas.openxmlformats.org/wordprocessingml/2006/main" xmlns:w14="http://schemas.microsoft.com/office/word/2010/wordml" xmlns:w15="http://schemas.microsoft.com/office/word/2012/wordml" xmlns:w16cex="http://schemas.microsoft.com/office/word/2018/wordml/cex" xmlns:w16cid="http://schemas.microsoft.com/office/word/2016/wordml/cid" xmlns:w16="http://schemas.microsoft.com/office/word/2018/wordml" xmlns:w16du="http://schemas.microsoft.com/office/word/2023/wordml/word16du" xmlns:w16sdtdh="http://schemas.microsoft.com/office/word/2020/wordml/sdtdatahash" xmlns:w16se="http://schemas.microsoft.com/office/word/2015/wordml/symex" mc:Ignorable="w14 w15 w16se w16cid w16 w16cex w16sdtdh w16du">
   <w:docDefaults>
     <w:rPrDefault>
       <w:rPr>
@@ -2824,7 +2911,7 @@
       </w:pPr>
     </w:pPrDefault>
   </w:docDefaults>
-  <w:latentStyles w:defLockedState="0" w:defUIPriority="99" w:defSemiHidden="0" w:defUnhideWhenUsed="0" w:defQFormat="0" w:count="375">
+  <w:latentStyles w:defLockedState="0" w:defUIPriority="99" w:defSemiHidden="0" w:defUnhideWhenUsed="0" w:defQFormat="0" w:count="376">
     <w:lsdException w:name="Normal" w:uiPriority="0" w:qFormat="1"/>
     <w:lsdException w:name="heading 1" w:uiPriority="9" w:qFormat="1"/>
     <w:lsdException w:name="heading 2" w:semiHidden="1" w:uiPriority="9" w:unhideWhenUsed="1" w:qFormat="1"/>
@@ -3200,6 +3287,7 @@
     <w:lsdException w:name="Smart Hyperlink" w:semiHidden="1" w:unhideWhenUsed="1"/>
     <w:lsdException w:name="Hashtag" w:semiHidden="1" w:unhideWhenUsed="1"/>
     <w:lsdException w:name="Unresolved Mention" w:semiHidden="1" w:unhideWhenUsed="1"/>
+    <w:lsdException w:name="Smart Link" w:semiHidden="1" w:unhideWhenUsed="1"/>
   </w:latentStyles>
   <w:style w:type="paragraph" w:default="1" w:styleId="Normal">
     <w:name w:val="Normal"/>

</xml_diff>

<commit_message>
Update MIDI Switcher - Sysex Spec.docx
</commit_message>
<xml_diff>
--- a/docs/MIDI Switcher/MIDI Switcher - Sysex Spec.docx
+++ b/docs/MIDI Switcher/MIDI Switcher - Sysex Spec.docx
@@ -836,12 +836,14 @@
               <w:rPr>
                 <w:sz w:val="18"/>
                 <w:szCs w:val="18"/>
-              </w:rPr>
-            </w:pPr>
-            <w:r>
-              <w:rPr>
-                <w:sz w:val="18"/>
-                <w:szCs w:val="18"/>
+                <w:highlight w:val="yellow"/>
+              </w:rPr>
+            </w:pPr>
+            <w:r>
+              <w:rPr>
+                <w:sz w:val="18"/>
+                <w:szCs w:val="18"/>
+                <w:highlight w:val="yellow"/>
               </w:rPr>
               <w:t>5 Trigger note range (filtered by velocity)</w:t>
             </w:r>
@@ -856,12 +858,14 @@
               <w:rPr>
                 <w:sz w:val="18"/>
                 <w:szCs w:val="18"/>
-              </w:rPr>
-            </w:pPr>
-            <w:r>
-              <w:rPr>
-                <w:sz w:val="18"/>
-                <w:szCs w:val="18"/>
+                <w:highlight w:val="yellow"/>
+              </w:rPr>
+            </w:pPr>
+            <w:r>
+              <w:rPr>
+                <w:sz w:val="18"/>
+                <w:szCs w:val="18"/>
+                <w:highlight w:val="yellow"/>
               </w:rPr>
               <w:t>Note Max</w:t>
             </w:r>
@@ -876,12 +880,14 @@
               <w:rPr>
                 <w:sz w:val="18"/>
                 <w:szCs w:val="18"/>
-              </w:rPr>
-            </w:pPr>
-            <w:r>
-              <w:rPr>
-                <w:sz w:val="18"/>
-                <w:szCs w:val="18"/>
+                <w:highlight w:val="yellow"/>
+              </w:rPr>
+            </w:pPr>
+            <w:r>
+              <w:rPr>
+                <w:sz w:val="18"/>
+                <w:szCs w:val="18"/>
+                <w:highlight w:val="yellow"/>
               </w:rPr>
               <w:t>Note Min</w:t>
             </w:r>

</xml_diff>

<commit_message>
latch function into UI
</commit_message>
<xml_diff>
--- a/docs/MIDI Switcher/MIDI Switcher - Sysex Spec.docx
+++ b/docs/MIDI Switcher/MIDI Switcher - Sysex Spec.docx
@@ -1627,6 +1627,22 @@
                 <w:szCs w:val="18"/>
               </w:rPr>
               <w:t>5 Sustain-&gt;Release</w:t>
+            </w:r>
+          </w:p>
+          <w:p>
+            <w:pPr>
+              <w:rPr>
+                <w:sz w:val="18"/>
+                <w:szCs w:val="18"/>
+              </w:rPr>
+            </w:pPr>
+            <w:r>
+              <w:rPr>
+                <w:sz w:val="18"/>
+                <w:szCs w:val="18"/>
+                <w:highlight w:val="yellow"/>
+              </w:rPr>
+              <w:t>6 Toggle On/Off</w:t>
             </w:r>
           </w:p>
         </w:tc>

</xml_diff>